<commit_message>
fixed issue: parameters withing condition were not processed
</commit_message>
<xml_diff>
--- a/Source/Samples/Paragraphs_Collections/CollectionOfObjectModelWithCondition.docx
+++ b/Source/Samples/Paragraphs_Collections/CollectionOfObjectModelWithCondition.docx
@@ -59,6 +59,12 @@
         <w:rPr>
           <w:lang w:val="en-US"/>
         </w:rPr>
+        <w:t>{$.condition?}</w:t>
+      </w:r>
+      <w:r>
+        <w:rPr>
+          <w:lang w:val="en-US"/>
+        </w:rPr>
         <w:t>{$</w:t>
       </w:r>
       <w:r>
@@ -72,6 +78,12 @@
           <w:lang w:val="en-US"/>
         </w:rPr>
         <w:t>}</w:t>
+      </w:r>
+      <w:r>
+        <w:rPr>
+          <w:lang w:val="en-US"/>
+        </w:rPr>
+        <w:t>{?$.condition}</w:t>
       </w:r>
     </w:p>
     <w:p>

</xml_diff>